<commit_message>
all documents pdf ready
</commit_message>
<xml_diff>
--- a/ECE538 MATLAB HW2.docx
+++ b/ECE538 MATLAB HW2.docx
@@ -8484,14 +8484,62 @@
         <w:t xml:space="preserve">The plot of DTFT of the input signal and the output have an identical shape, but the two plots only differ in the magnitude of signal with output amplified to the factor of 8. </w:t>
       </w:r>
     </w:p>
+    <w:p/>
+    <w:p/>
+    <w:p/>
+    <w:p/>
+    <w:p/>
+    <w:p/>
+    <w:p/>
+    <w:p/>
+    <w:p/>
+    <w:p/>
+    <w:p/>
+    <w:p/>
+    <w:p/>
+    <w:p/>
+    <w:p/>
+    <w:p/>
+    <w:p/>
     <w:p>
-      <w:pPr>
+      <w:r>
         <w:rPr>
           <w:b/>
           <w:bCs/>
         </w:rPr>
-      </w:pPr>
+        <w:t>Part D</w:t>
+      </w:r>
+      <w:r>
+        <w:t xml:space="preserve"> </w:t>
+      </w:r>
     </w:p>
+    <w:p>
+      <w:pPr>
+        <w:pStyle w:val="ListParagraph"/>
+        <w:numPr>
+          <w:ilvl w:val="0"/>
+          <w:numId w:val="19"/>
+        </w:numPr>
+      </w:pPr>
+      <w:r>
+        <w:t xml:space="preserve">Problem 2 from Exam 3 for Fall 2015 </w:t>
+      </w:r>
+    </w:p>
+    <w:p>
+      <w:pPr>
+        <w:pStyle w:val="ListParagraph"/>
+        <w:numPr>
+          <w:ilvl w:val="0"/>
+          <w:numId w:val="19"/>
+        </w:numPr>
+      </w:pPr>
+      <w:r>
+        <w:t xml:space="preserve">Problem 1 from Final Exam for Fall 2011 </w:t>
+      </w:r>
+    </w:p>
+    <w:p/>
+    <w:p/>
+    <w:p/>
     <w:sectPr>
       <w:pgSz w:w="12240" w:h="15840"/>
       <w:pgMar w:top="720" w:right="720" w:bottom="720" w:left="720" w:header="720" w:footer="720" w:gutter="0"/>
@@ -9067,6 +9115,184 @@
     </w:lvl>
   </w:abstractNum>
   <w:abstractNum w:abstractNumId="5" w15:restartNumberingAfterBreak="0">
+    <w:nsid w:val="27C44E96"/>
+    <w:multiLevelType w:val="hybridMultilevel"/>
+    <w:tmpl w:val="0742EEAA"/>
+    <w:lvl w:ilvl="0" w:tplc="8D2A245A">
+      <w:start w:val="1"/>
+      <w:numFmt w:val="lowerRoman"/>
+      <w:lvlText w:val="%1)"/>
+      <w:lvlJc w:val="left"/>
+      <w:pPr>
+        <w:ind w:left="1080" w:hanging="720"/>
+      </w:pPr>
+      <w:rPr>
+        <w:rFonts w:hint="default"/>
+      </w:rPr>
+    </w:lvl>
+    <w:lvl w:ilvl="1" w:tplc="04090019" w:tentative="1">
+      <w:start w:val="1"/>
+      <w:numFmt w:val="lowerLetter"/>
+      <w:lvlText w:val="%2."/>
+      <w:lvlJc w:val="left"/>
+      <w:pPr>
+        <w:ind w:left="1440" w:hanging="360"/>
+      </w:pPr>
+    </w:lvl>
+    <w:lvl w:ilvl="2" w:tplc="0409001B" w:tentative="1">
+      <w:start w:val="1"/>
+      <w:numFmt w:val="lowerRoman"/>
+      <w:lvlText w:val="%3."/>
+      <w:lvlJc w:val="right"/>
+      <w:pPr>
+        <w:ind w:left="2160" w:hanging="180"/>
+      </w:pPr>
+    </w:lvl>
+    <w:lvl w:ilvl="3" w:tplc="0409000F" w:tentative="1">
+      <w:start w:val="1"/>
+      <w:numFmt w:val="decimal"/>
+      <w:lvlText w:val="%4."/>
+      <w:lvlJc w:val="left"/>
+      <w:pPr>
+        <w:ind w:left="2880" w:hanging="360"/>
+      </w:pPr>
+    </w:lvl>
+    <w:lvl w:ilvl="4" w:tplc="04090019" w:tentative="1">
+      <w:start w:val="1"/>
+      <w:numFmt w:val="lowerLetter"/>
+      <w:lvlText w:val="%5."/>
+      <w:lvlJc w:val="left"/>
+      <w:pPr>
+        <w:ind w:left="3600" w:hanging="360"/>
+      </w:pPr>
+    </w:lvl>
+    <w:lvl w:ilvl="5" w:tplc="0409001B" w:tentative="1">
+      <w:start w:val="1"/>
+      <w:numFmt w:val="lowerRoman"/>
+      <w:lvlText w:val="%6."/>
+      <w:lvlJc w:val="right"/>
+      <w:pPr>
+        <w:ind w:left="4320" w:hanging="180"/>
+      </w:pPr>
+    </w:lvl>
+    <w:lvl w:ilvl="6" w:tplc="0409000F" w:tentative="1">
+      <w:start w:val="1"/>
+      <w:numFmt w:val="decimal"/>
+      <w:lvlText w:val="%7."/>
+      <w:lvlJc w:val="left"/>
+      <w:pPr>
+        <w:ind w:left="5040" w:hanging="360"/>
+      </w:pPr>
+    </w:lvl>
+    <w:lvl w:ilvl="7" w:tplc="04090019" w:tentative="1">
+      <w:start w:val="1"/>
+      <w:numFmt w:val="lowerLetter"/>
+      <w:lvlText w:val="%8."/>
+      <w:lvlJc w:val="left"/>
+      <w:pPr>
+        <w:ind w:left="5760" w:hanging="360"/>
+      </w:pPr>
+    </w:lvl>
+    <w:lvl w:ilvl="8" w:tplc="0409001B" w:tentative="1">
+      <w:start w:val="1"/>
+      <w:numFmt w:val="lowerRoman"/>
+      <w:lvlText w:val="%9."/>
+      <w:lvlJc w:val="right"/>
+      <w:pPr>
+        <w:ind w:left="6480" w:hanging="180"/>
+      </w:pPr>
+    </w:lvl>
+  </w:abstractNum>
+  <w:abstractNum w:abstractNumId="6" w15:restartNumberingAfterBreak="0">
+    <w:nsid w:val="2DF66300"/>
+    <w:multiLevelType w:val="hybridMultilevel"/>
+    <w:tmpl w:val="53904F86"/>
+    <w:lvl w:ilvl="0" w:tplc="62E418E4">
+      <w:start w:val="1"/>
+      <w:numFmt w:val="lowerRoman"/>
+      <w:lvlText w:val="%1)"/>
+      <w:lvlJc w:val="left"/>
+      <w:pPr>
+        <w:ind w:left="1080" w:hanging="720"/>
+      </w:pPr>
+      <w:rPr>
+        <w:rFonts w:hint="default"/>
+      </w:rPr>
+    </w:lvl>
+    <w:lvl w:ilvl="1" w:tplc="04090019" w:tentative="1">
+      <w:start w:val="1"/>
+      <w:numFmt w:val="lowerLetter"/>
+      <w:lvlText w:val="%2."/>
+      <w:lvlJc w:val="left"/>
+      <w:pPr>
+        <w:ind w:left="1440" w:hanging="360"/>
+      </w:pPr>
+    </w:lvl>
+    <w:lvl w:ilvl="2" w:tplc="0409001B" w:tentative="1">
+      <w:start w:val="1"/>
+      <w:numFmt w:val="lowerRoman"/>
+      <w:lvlText w:val="%3."/>
+      <w:lvlJc w:val="right"/>
+      <w:pPr>
+        <w:ind w:left="2160" w:hanging="180"/>
+      </w:pPr>
+    </w:lvl>
+    <w:lvl w:ilvl="3" w:tplc="0409000F" w:tentative="1">
+      <w:start w:val="1"/>
+      <w:numFmt w:val="decimal"/>
+      <w:lvlText w:val="%4."/>
+      <w:lvlJc w:val="left"/>
+      <w:pPr>
+        <w:ind w:left="2880" w:hanging="360"/>
+      </w:pPr>
+    </w:lvl>
+    <w:lvl w:ilvl="4" w:tplc="04090019" w:tentative="1">
+      <w:start w:val="1"/>
+      <w:numFmt w:val="lowerLetter"/>
+      <w:lvlText w:val="%5."/>
+      <w:lvlJc w:val="left"/>
+      <w:pPr>
+        <w:ind w:left="3600" w:hanging="360"/>
+      </w:pPr>
+    </w:lvl>
+    <w:lvl w:ilvl="5" w:tplc="0409001B" w:tentative="1">
+      <w:start w:val="1"/>
+      <w:numFmt w:val="lowerRoman"/>
+      <w:lvlText w:val="%6."/>
+      <w:lvlJc w:val="right"/>
+      <w:pPr>
+        <w:ind w:left="4320" w:hanging="180"/>
+      </w:pPr>
+    </w:lvl>
+    <w:lvl w:ilvl="6" w:tplc="0409000F" w:tentative="1">
+      <w:start w:val="1"/>
+      <w:numFmt w:val="decimal"/>
+      <w:lvlText w:val="%7."/>
+      <w:lvlJc w:val="left"/>
+      <w:pPr>
+        <w:ind w:left="5040" w:hanging="360"/>
+      </w:pPr>
+    </w:lvl>
+    <w:lvl w:ilvl="7" w:tplc="04090019" w:tentative="1">
+      <w:start w:val="1"/>
+      <w:numFmt w:val="lowerLetter"/>
+      <w:lvlText w:val="%8."/>
+      <w:lvlJc w:val="left"/>
+      <w:pPr>
+        <w:ind w:left="5760" w:hanging="360"/>
+      </w:pPr>
+    </w:lvl>
+    <w:lvl w:ilvl="8" w:tplc="0409001B" w:tentative="1">
+      <w:start w:val="1"/>
+      <w:numFmt w:val="lowerRoman"/>
+      <w:lvlText w:val="%9."/>
+      <w:lvlJc w:val="right"/>
+      <w:pPr>
+        <w:ind w:left="6480" w:hanging="180"/>
+      </w:pPr>
+    </w:lvl>
+  </w:abstractNum>
+  <w:abstractNum w:abstractNumId="7" w15:restartNumberingAfterBreak="0">
     <w:nsid w:val="37E1743A"/>
     <w:multiLevelType w:val="hybridMultilevel"/>
     <w:tmpl w:val="47D64B80"/>
@@ -9179,7 +9405,7 @@
       </w:rPr>
     </w:lvl>
   </w:abstractNum>
-  <w:abstractNum w:abstractNumId="6" w15:restartNumberingAfterBreak="0">
+  <w:abstractNum w:abstractNumId="8" w15:restartNumberingAfterBreak="0">
     <w:nsid w:val="3BF02131"/>
     <w:multiLevelType w:val="hybridMultilevel"/>
     <w:tmpl w:val="F89E548A"/>
@@ -9292,7 +9518,7 @@
       </w:rPr>
     </w:lvl>
   </w:abstractNum>
-  <w:abstractNum w:abstractNumId="7" w15:restartNumberingAfterBreak="0">
+  <w:abstractNum w:abstractNumId="9" w15:restartNumberingAfterBreak="0">
     <w:nsid w:val="54FB73D1"/>
     <w:multiLevelType w:val="hybridMultilevel"/>
     <w:tmpl w:val="B9903FD4"/>
@@ -9405,7 +9631,7 @@
       </w:rPr>
     </w:lvl>
   </w:abstractNum>
-  <w:abstractNum w:abstractNumId="8" w15:restartNumberingAfterBreak="0">
+  <w:abstractNum w:abstractNumId="10" w15:restartNumberingAfterBreak="0">
     <w:nsid w:val="56CC0926"/>
     <w:multiLevelType w:val="hybridMultilevel"/>
     <w:tmpl w:val="38D6B698"/>
@@ -9518,7 +9744,7 @@
       </w:rPr>
     </w:lvl>
   </w:abstractNum>
-  <w:abstractNum w:abstractNumId="9" w15:restartNumberingAfterBreak="0">
+  <w:abstractNum w:abstractNumId="11" w15:restartNumberingAfterBreak="0">
     <w:nsid w:val="58FD2D88"/>
     <w:multiLevelType w:val="hybridMultilevel"/>
     <w:tmpl w:val="DCC86E66"/>
@@ -9631,7 +9857,7 @@
       </w:rPr>
     </w:lvl>
   </w:abstractNum>
-  <w:abstractNum w:abstractNumId="10" w15:restartNumberingAfterBreak="0">
+  <w:abstractNum w:abstractNumId="12" w15:restartNumberingAfterBreak="0">
     <w:nsid w:val="59ED17CB"/>
     <w:multiLevelType w:val="hybridMultilevel"/>
     <w:tmpl w:val="E0466AA2"/>
@@ -9744,7 +9970,7 @@
       </w:rPr>
     </w:lvl>
   </w:abstractNum>
-  <w:abstractNum w:abstractNumId="11" w15:restartNumberingAfterBreak="0">
+  <w:abstractNum w:abstractNumId="13" w15:restartNumberingAfterBreak="0">
     <w:nsid w:val="5A500648"/>
     <w:multiLevelType w:val="hybridMultilevel"/>
     <w:tmpl w:val="6FCAF17C"/>
@@ -9857,7 +10083,7 @@
       </w:rPr>
     </w:lvl>
   </w:abstractNum>
-  <w:abstractNum w:abstractNumId="12" w15:restartNumberingAfterBreak="0">
+  <w:abstractNum w:abstractNumId="14" w15:restartNumberingAfterBreak="0">
     <w:nsid w:val="5AE41333"/>
     <w:multiLevelType w:val="hybridMultilevel"/>
     <w:tmpl w:val="68A86546"/>
@@ -9970,7 +10196,7 @@
       </w:rPr>
     </w:lvl>
   </w:abstractNum>
-  <w:abstractNum w:abstractNumId="13" w15:restartNumberingAfterBreak="0">
+  <w:abstractNum w:abstractNumId="15" w15:restartNumberingAfterBreak="0">
     <w:nsid w:val="65F829F2"/>
     <w:multiLevelType w:val="hybridMultilevel"/>
     <w:tmpl w:val="5360E2A4"/>
@@ -10082,7 +10308,7 @@
       </w:rPr>
     </w:lvl>
   </w:abstractNum>
-  <w:abstractNum w:abstractNumId="14" w15:restartNumberingAfterBreak="0">
+  <w:abstractNum w:abstractNumId="16" w15:restartNumberingAfterBreak="0">
     <w:nsid w:val="7070587B"/>
     <w:multiLevelType w:val="hybridMultilevel"/>
     <w:tmpl w:val="BB70612E"/>
@@ -10194,7 +10420,7 @@
       </w:rPr>
     </w:lvl>
   </w:abstractNum>
-  <w:abstractNum w:abstractNumId="15" w15:restartNumberingAfterBreak="0">
+  <w:abstractNum w:abstractNumId="17" w15:restartNumberingAfterBreak="0">
     <w:nsid w:val="727658F9"/>
     <w:multiLevelType w:val="hybridMultilevel"/>
     <w:tmpl w:val="047EC0B2"/>
@@ -10307,7 +10533,7 @@
       </w:rPr>
     </w:lvl>
   </w:abstractNum>
-  <w:abstractNum w:abstractNumId="16" w15:restartNumberingAfterBreak="0">
+  <w:abstractNum w:abstractNumId="18" w15:restartNumberingAfterBreak="0">
     <w:nsid w:val="77AC5444"/>
     <w:multiLevelType w:val="hybridMultilevel"/>
     <w:tmpl w:val="0AD61D84"/>
@@ -10421,16 +10647,16 @@
     </w:lvl>
   </w:abstractNum>
   <w:num w:numId="1">
-    <w:abstractNumId w:val="14"/>
+    <w:abstractNumId w:val="16"/>
   </w:num>
   <w:num w:numId="2">
-    <w:abstractNumId w:val="13"/>
+    <w:abstractNumId w:val="15"/>
   </w:num>
   <w:num w:numId="3">
     <w:abstractNumId w:val="3"/>
   </w:num>
   <w:num w:numId="4">
-    <w:abstractNumId w:val="7"/>
+    <w:abstractNumId w:val="9"/>
   </w:num>
   <w:num w:numId="5">
     <w:abstractNumId w:val="1"/>
@@ -10439,25 +10665,25 @@
     <w:abstractNumId w:val="4"/>
   </w:num>
   <w:num w:numId="7">
-    <w:abstractNumId w:val="9"/>
+    <w:abstractNumId w:val="11"/>
   </w:num>
   <w:num w:numId="8">
-    <w:abstractNumId w:val="5"/>
+    <w:abstractNumId w:val="7"/>
   </w:num>
   <w:num w:numId="9">
-    <w:abstractNumId w:val="6"/>
+    <w:abstractNumId w:val="8"/>
   </w:num>
   <w:num w:numId="10">
-    <w:abstractNumId w:val="15"/>
+    <w:abstractNumId w:val="17"/>
   </w:num>
   <w:num w:numId="11">
-    <w:abstractNumId w:val="12"/>
+    <w:abstractNumId w:val="14"/>
   </w:num>
   <w:num w:numId="12">
-    <w:abstractNumId w:val="8"/>
+    <w:abstractNumId w:val="10"/>
   </w:num>
   <w:num w:numId="13">
-    <w:abstractNumId w:val="10"/>
+    <w:abstractNumId w:val="12"/>
   </w:num>
   <w:num w:numId="14">
     <w:abstractNumId w:val="2"/>
@@ -10466,10 +10692,16 @@
     <w:abstractNumId w:val="0"/>
   </w:num>
   <w:num w:numId="16">
-    <w:abstractNumId w:val="16"/>
+    <w:abstractNumId w:val="18"/>
   </w:num>
   <w:num w:numId="17">
-    <w:abstractNumId w:val="11"/>
+    <w:abstractNumId w:val="13"/>
+  </w:num>
+  <w:num w:numId="18">
+    <w:abstractNumId w:val="5"/>
+  </w:num>
+  <w:num w:numId="19">
+    <w:abstractNumId w:val="6"/>
   </w:num>
 </w:numbering>
 </file>

</xml_diff>